<commit_message>
Revisao dicionario de dados contratacoes covid
</commit_message>
<xml_diff>
--- a/contratacoes-covid19/dicionariodadoscoronavirus-20200326.docx
+++ b/contratacoes-covid19/dicionariodadoscoronavirus-20200326.docx
@@ -1,6 +1,6 @@
 
 <file path=word/document.xml><?xml version="1.0" encoding="utf-8"?>
-<w:document xmlns:wpc="http://schemas.microsoft.com/office/word/2010/wordprocessingCanvas" xmlns:cx="http://schemas.microsoft.com/office/drawing/2014/chartex" xmlns:cx1="http://schemas.microsoft.com/office/drawing/2015/9/8/chartex" xmlns:mc="http://schemas.openxmlformats.org/markup-compatibility/2006" xmlns:o="urn:schemas-microsoft-com:office:office" xmlns:r="http://schemas.openxmlformats.org/officeDocument/2006/relationships" xmlns:m="http://schemas.openxmlformats.org/officeDocument/2006/math" xmlns:v="urn:schemas-microsoft-com:vml" xmlns:wp14="http://schemas.microsoft.com/office/word/2010/wordprocessingDrawing" xmlns:wp="http://schemas.openxmlformats.org/drawingml/2006/wordprocessingDrawing" xmlns:w10="urn:schemas-microsoft-com:office:word" xmlns:w="http://schemas.openxmlformats.org/wordprocessingml/2006/main" xmlns:w14="http://schemas.microsoft.com/office/word/2010/wordml" xmlns:w15="http://schemas.microsoft.com/office/word/2012/wordml" xmlns:w16se="http://schemas.microsoft.com/office/word/2015/wordml/symex" xmlns:wpg="http://schemas.microsoft.com/office/word/2010/wordprocessingGroup" xmlns:wpi="http://schemas.microsoft.com/office/word/2010/wordprocessingInk" xmlns:wne="http://schemas.microsoft.com/office/word/2006/wordml" xmlns:wps="http://schemas.microsoft.com/office/word/2010/wordprocessingShape" mc:Ignorable="w14 w15 w16se wp14">
+<w:document xmlns:wpc="http://schemas.microsoft.com/office/word/2010/wordprocessingCanvas" xmlns:cx="http://schemas.microsoft.com/office/drawing/2014/chartex" xmlns:cx1="http://schemas.microsoft.com/office/drawing/2015/9/8/chartex" xmlns:cx2="http://schemas.microsoft.com/office/drawing/2015/10/21/chartex" xmlns:cx3="http://schemas.microsoft.com/office/drawing/2016/5/9/chartex" xmlns:cx4="http://schemas.microsoft.com/office/drawing/2016/5/10/chartex" xmlns:cx5="http://schemas.microsoft.com/office/drawing/2016/5/11/chartex" xmlns:cx6="http://schemas.microsoft.com/office/drawing/2016/5/12/chartex" xmlns:cx7="http://schemas.microsoft.com/office/drawing/2016/5/13/chartex" xmlns:cx8="http://schemas.microsoft.com/office/drawing/2016/5/14/chartex" xmlns:mc="http://schemas.openxmlformats.org/markup-compatibility/2006" xmlns:aink="http://schemas.microsoft.com/office/drawing/2016/ink" xmlns:am3d="http://schemas.microsoft.com/office/drawing/2017/model3d" xmlns:o="urn:schemas-microsoft-com:office:office" xmlns:r="http://schemas.openxmlformats.org/officeDocument/2006/relationships" xmlns:m="http://schemas.openxmlformats.org/officeDocument/2006/math" xmlns:v="urn:schemas-microsoft-com:vml" xmlns:wp14="http://schemas.microsoft.com/office/word/2010/wordprocessingDrawing" xmlns:wp="http://schemas.openxmlformats.org/drawingml/2006/wordprocessingDrawing" xmlns:w10="urn:schemas-microsoft-com:office:word" xmlns:w="http://schemas.openxmlformats.org/wordprocessingml/2006/main" xmlns:w14="http://schemas.microsoft.com/office/word/2010/wordml" xmlns:w15="http://schemas.microsoft.com/office/word/2012/wordml" xmlns:w16cid="http://schemas.microsoft.com/office/word/2016/wordml/cid" xmlns:w16se="http://schemas.microsoft.com/office/word/2015/wordml/symex" xmlns:wpg="http://schemas.microsoft.com/office/word/2010/wordprocessingGroup" xmlns:wpi="http://schemas.microsoft.com/office/word/2010/wordprocessingInk" xmlns:wne="http://schemas.microsoft.com/office/word/2006/wordml" xmlns:wps="http://schemas.microsoft.com/office/word/2010/wordprocessingShape" mc:Ignorable="w14 w15 w16se w16cid wp14">
   <w:body>
     <w:p>
       <w:pPr>
@@ -97,7 +97,13 @@
         <w:rPr>
           <w:i/>
         </w:rPr>
-        <w:t xml:space="preserve"> decorrentes do </w:t>
+        <w:t xml:space="preserve"> </w:t>
+      </w:r>
+      <w:r>
+        <w:rPr>
+          <w:i/>
+        </w:rPr>
+        <w:t xml:space="preserve">para enfrentamento da emergência de saúde pública de importância internacional decorrente do </w:t>
       </w:r>
       <w:proofErr w:type="spellStart"/>
       <w:r>
@@ -117,25 +123,25 @@
         <w:rPr>
           <w:i/>
         </w:rPr>
-        <w:t xml:space="preserve">celebrados pelo Governo de Minas Gerais, em consonância com o art. </w:t>
+        <w:t>celebrados pelo Governo de Minas Gerais</w:t>
       </w:r>
       <w:r>
         <w:rPr>
           <w:i/>
         </w:rPr>
-        <w:t>4º</w:t>
+        <w:t xml:space="preserve"> </w:t>
       </w:r>
       <w:r>
         <w:rPr>
           <w:i/>
         </w:rPr>
-        <w:t>, §</w:t>
+        <w:t>com fulcro na</w:t>
       </w:r>
       <w:r>
         <w:rPr>
           <w:i/>
         </w:rPr>
-        <w:t xml:space="preserve"> 2º da Lei Federal n. 13.979 de 06 de fevereiro de 2020</w:t>
+        <w:t xml:space="preserve"> Lei Federal n. 13.979 de 06 de fevereiro de 2020</w:t>
       </w:r>
       <w:r>
         <w:rPr>
@@ -179,10 +185,16 @@
         </w:rPr>
         <w:t>prazo contratual e link para íntegra do termo de contrato/aquisição</w:t>
       </w:r>
+      <w:r>
+        <w:rPr>
+          <w:i/>
+        </w:rPr>
+        <w:t>.</w:t>
+      </w:r>
     </w:p>
     <w:tbl>
       <w:tblPr>
-        <w:tblStyle w:val="Tabelacomgrade"/>
+        <w:tblStyle w:val="TableGrid"/>
         <w:tblW w:w="8500" w:type="dxa"/>
         <w:tblLook w:val="04A0" w:firstRow="1" w:lastRow="0" w:firstColumn="1" w:lastColumn="0" w:noHBand="0" w:noVBand="1"/>
       </w:tblPr>
@@ -396,27 +408,6 @@
               <w:t>Número</w:t>
             </w:r>
           </w:p>
-          <w:p>
-            <w:pPr>
-              <w:rPr>
-                <w:rFonts w:ascii="Calibri" w:eastAsia="Times New Roman" w:hAnsi="Calibri" w:cs="Times New Roman"/>
-                <w:color w:val="000000"/>
-                <w:sz w:val="20"/>
-                <w:szCs w:val="20"/>
-                <w:lang w:eastAsia="pt-BR"/>
-              </w:rPr>
-            </w:pPr>
-            <w:r>
-              <w:rPr>
-                <w:rFonts w:ascii="Calibri" w:eastAsia="Times New Roman" w:hAnsi="Calibri" w:cs="Times New Roman"/>
-                <w:color w:val="000000"/>
-                <w:sz w:val="20"/>
-                <w:szCs w:val="20"/>
-                <w:lang w:eastAsia="pt-BR"/>
-              </w:rPr>
-              <w:t>(4 dígitos)</w:t>
-            </w:r>
-          </w:p>
         </w:tc>
         <w:tc>
           <w:tcPr>
@@ -442,7 +433,27 @@
                 <w:szCs w:val="20"/>
                 <w:lang w:eastAsia="pt-BR"/>
               </w:rPr>
-              <w:t xml:space="preserve">Ano de publicação no Diário Oficial do Estado do ato que autorizou </w:t>
+              <w:t>Ano</w:t>
+            </w:r>
+            <w:r>
+              <w:rPr>
+                <w:rFonts w:ascii="Calibri" w:eastAsia="Times New Roman" w:hAnsi="Calibri" w:cs="Times New Roman"/>
+                <w:color w:val="000000"/>
+                <w:sz w:val="20"/>
+                <w:szCs w:val="20"/>
+                <w:lang w:eastAsia="pt-BR"/>
+              </w:rPr>
+              <w:t>, com quatro dígitos,</w:t>
+            </w:r>
+            <w:r>
+              <w:rPr>
+                <w:rFonts w:ascii="Calibri" w:eastAsia="Times New Roman" w:hAnsi="Calibri" w:cs="Times New Roman"/>
+                <w:color w:val="000000"/>
+                <w:sz w:val="20"/>
+                <w:szCs w:val="20"/>
+                <w:lang w:eastAsia="pt-BR"/>
+              </w:rPr>
+              <w:t xml:space="preserve"> de publicação no Diário Oficial do Estado do ato que autorizou </w:t>
             </w:r>
             <w:r>
               <w:rPr>
@@ -524,7 +535,7 @@
                 <w:szCs w:val="20"/>
                 <w:lang w:eastAsia="pt-BR"/>
               </w:rPr>
-              <w:t>CÓDIGO ÓRGÃO/ENTIDADE</w:t>
+              <w:t>CODIGO_ORGAO_ENTIDADE</w:t>
             </w:r>
           </w:p>
         </w:tc>
@@ -651,7 +662,7 @@
                 <w:szCs w:val="20"/>
                 <w:lang w:eastAsia="pt-BR"/>
               </w:rPr>
-              <w:t>ÓRGÃO/ENTIDADE</w:t>
+              <w:t>SIGLA_ORGAO_ENTIDADE</w:t>
             </w:r>
           </w:p>
         </w:tc>
@@ -706,7 +717,27 @@
                 <w:szCs w:val="20"/>
                 <w:lang w:eastAsia="pt-BR"/>
               </w:rPr>
-              <w:t xml:space="preserve">Unidade orçamentária do órgão ou entidade </w:t>
+              <w:t>Sigla da u</w:t>
+            </w:r>
+            <w:r>
+              <w:rPr>
+                <w:rFonts w:ascii="Calibri" w:eastAsia="Times New Roman" w:hAnsi="Calibri" w:cs="Times New Roman"/>
+                <w:color w:val="000000"/>
+                <w:sz w:val="20"/>
+                <w:szCs w:val="20"/>
+                <w:lang w:eastAsia="pt-BR"/>
+              </w:rPr>
+              <w:t xml:space="preserve">nidade </w:t>
+            </w:r>
+            <w:r>
+              <w:rPr>
+                <w:rFonts w:ascii="Calibri" w:eastAsia="Times New Roman" w:hAnsi="Calibri" w:cs="Times New Roman"/>
+                <w:color w:val="000000"/>
+                <w:sz w:val="20"/>
+                <w:szCs w:val="20"/>
+                <w:lang w:eastAsia="pt-BR"/>
+              </w:rPr>
+              <w:t xml:space="preserve">orçamentária do órgão ou entidade </w:t>
             </w:r>
             <w:r>
               <w:rPr>
@@ -777,17 +808,7 @@
                 <w:szCs w:val="20"/>
                 <w:lang w:eastAsia="pt-BR"/>
               </w:rPr>
-              <w:t xml:space="preserve">CNPJ/CPF </w:t>
-            </w:r>
-            <w:r>
-              <w:rPr>
-                <w:rFonts w:ascii="Calibri" w:eastAsia="Times New Roman" w:hAnsi="Calibri" w:cs="Times New Roman"/>
-                <w:color w:val="000000"/>
-                <w:sz w:val="20"/>
-                <w:szCs w:val="20"/>
-                <w:lang w:eastAsia="pt-BR"/>
-              </w:rPr>
-              <w:t>DO CONTRATADO</w:t>
+              <w:t>CNPJ_CPF_CONTRATADO</w:t>
             </w:r>
           </w:p>
         </w:tc>
@@ -852,6 +873,164 @@
                 <w:lang w:eastAsia="pt-BR"/>
               </w:rPr>
               <w:t>do contratado</w:t>
+            </w:r>
+            <w:r>
+              <w:rPr>
+                <w:rFonts w:ascii="Calibri" w:eastAsia="Times New Roman" w:hAnsi="Calibri" w:cs="Times New Roman"/>
+                <w:color w:val="000000"/>
+                <w:sz w:val="20"/>
+                <w:szCs w:val="20"/>
+                <w:lang w:eastAsia="pt-BR"/>
+              </w:rPr>
+              <w:t xml:space="preserve"> formatado (</w:t>
+            </w:r>
+            <w:proofErr w:type="spellStart"/>
+            <w:r>
+              <w:rPr>
+                <w:rFonts w:ascii="Calibri" w:eastAsia="Times New Roman" w:hAnsi="Calibri" w:cs="Times New Roman"/>
+                <w:color w:val="000000"/>
+                <w:sz w:val="20"/>
+                <w:szCs w:val="20"/>
+                <w:lang w:eastAsia="pt-BR"/>
+              </w:rPr>
+              <w:t>eg</w:t>
+            </w:r>
+            <w:proofErr w:type="spellEnd"/>
+            <w:r>
+              <w:rPr>
+                <w:rFonts w:ascii="Calibri" w:eastAsia="Times New Roman" w:hAnsi="Calibri" w:cs="Times New Roman"/>
+                <w:color w:val="000000"/>
+                <w:sz w:val="20"/>
+                <w:szCs w:val="20"/>
+                <w:lang w:eastAsia="pt-BR"/>
+              </w:rPr>
+              <w:t xml:space="preserve">. </w:t>
+            </w:r>
+            <w:proofErr w:type="spellStart"/>
+            <w:r>
+              <w:rPr>
+                <w:rFonts w:ascii="Calibri" w:eastAsia="Times New Roman" w:hAnsi="Calibri" w:cs="Times New Roman"/>
+                <w:color w:val="000000"/>
+                <w:sz w:val="20"/>
+                <w:szCs w:val="20"/>
+                <w:lang w:eastAsia="pt-BR"/>
+              </w:rPr>
+              <w:t>xx</w:t>
+            </w:r>
+            <w:r>
+              <w:rPr>
+                <w:rFonts w:ascii="Calibri" w:eastAsia="Times New Roman" w:hAnsi="Calibri" w:cs="Times New Roman"/>
+                <w:color w:val="000000"/>
+                <w:sz w:val="20"/>
+                <w:szCs w:val="20"/>
+                <w:lang w:eastAsia="pt-BR"/>
+              </w:rPr>
+              <w:t>.</w:t>
+            </w:r>
+            <w:r>
+              <w:rPr>
+                <w:rFonts w:ascii="Calibri" w:eastAsia="Times New Roman" w:hAnsi="Calibri" w:cs="Times New Roman"/>
+                <w:color w:val="000000"/>
+                <w:sz w:val="20"/>
+                <w:szCs w:val="20"/>
+                <w:lang w:eastAsia="pt-BR"/>
+              </w:rPr>
+              <w:t>xxx</w:t>
+            </w:r>
+            <w:r>
+              <w:rPr>
+                <w:rFonts w:ascii="Calibri" w:eastAsia="Times New Roman" w:hAnsi="Calibri" w:cs="Times New Roman"/>
+                <w:color w:val="000000"/>
+                <w:sz w:val="20"/>
+                <w:szCs w:val="20"/>
+                <w:lang w:eastAsia="pt-BR"/>
+              </w:rPr>
+              <w:t>.</w:t>
+            </w:r>
+            <w:r>
+              <w:rPr>
+                <w:rFonts w:ascii="Calibri" w:eastAsia="Times New Roman" w:hAnsi="Calibri" w:cs="Times New Roman"/>
+                <w:color w:val="000000"/>
+                <w:sz w:val="20"/>
+                <w:szCs w:val="20"/>
+                <w:lang w:eastAsia="pt-BR"/>
+              </w:rPr>
+              <w:t>xxx</w:t>
+            </w:r>
+            <w:proofErr w:type="spellEnd"/>
+            <w:r>
+              <w:rPr>
+                <w:rFonts w:ascii="Calibri" w:eastAsia="Times New Roman" w:hAnsi="Calibri" w:cs="Times New Roman"/>
+                <w:color w:val="000000"/>
+                <w:sz w:val="20"/>
+                <w:szCs w:val="20"/>
+                <w:lang w:eastAsia="pt-BR"/>
+              </w:rPr>
+              <w:t>/</w:t>
+            </w:r>
+            <w:proofErr w:type="spellStart"/>
+            <w:r>
+              <w:rPr>
+                <w:rFonts w:ascii="Calibri" w:eastAsia="Times New Roman" w:hAnsi="Calibri" w:cs="Times New Roman"/>
+                <w:color w:val="000000"/>
+                <w:sz w:val="20"/>
+                <w:szCs w:val="20"/>
+                <w:lang w:eastAsia="pt-BR"/>
+              </w:rPr>
+              <w:t>yyyy</w:t>
+            </w:r>
+            <w:r>
+              <w:rPr>
+                <w:rFonts w:ascii="Calibri" w:eastAsia="Times New Roman" w:hAnsi="Calibri" w:cs="Times New Roman"/>
+                <w:color w:val="000000"/>
+                <w:sz w:val="20"/>
+                <w:szCs w:val="20"/>
+                <w:lang w:eastAsia="pt-BR"/>
+              </w:rPr>
+              <w:t>-</w:t>
+            </w:r>
+            <w:r>
+              <w:rPr>
+                <w:rFonts w:ascii="Calibri" w:eastAsia="Times New Roman" w:hAnsi="Calibri" w:cs="Times New Roman"/>
+                <w:color w:val="000000"/>
+                <w:sz w:val="20"/>
+                <w:szCs w:val="20"/>
+                <w:lang w:eastAsia="pt-BR"/>
+              </w:rPr>
+              <w:t>zz</w:t>
+            </w:r>
+            <w:proofErr w:type="spellEnd"/>
+            <w:r>
+              <w:rPr>
+                <w:rFonts w:ascii="Calibri" w:eastAsia="Times New Roman" w:hAnsi="Calibri" w:cs="Times New Roman"/>
+                <w:color w:val="000000"/>
+                <w:sz w:val="20"/>
+                <w:szCs w:val="20"/>
+                <w:lang w:eastAsia="pt-BR"/>
+              </w:rPr>
+              <w:t xml:space="preserve"> e </w:t>
+            </w:r>
+            <w:proofErr w:type="spellStart"/>
+            <w:r>
+              <w:rPr>
+                <w:rFonts w:ascii="Calibri" w:eastAsia="Times New Roman" w:hAnsi="Calibri" w:cs="Times New Roman"/>
+                <w:color w:val="000000"/>
+                <w:sz w:val="20"/>
+                <w:szCs w:val="20"/>
+                <w:lang w:eastAsia="pt-BR"/>
+              </w:rPr>
+              <w:t>xxx.xxx.xxx-zz</w:t>
+            </w:r>
+            <w:proofErr w:type="spellEnd"/>
+            <w:r>
+              <w:rPr>
+                <w:rFonts w:ascii="Calibri" w:eastAsia="Times New Roman" w:hAnsi="Calibri" w:cs="Times New Roman"/>
+                <w:color w:val="000000"/>
+                <w:sz w:val="20"/>
+                <w:szCs w:val="20"/>
+                <w:lang w:eastAsia="pt-BR"/>
+              </w:rPr>
+              <w:t>)</w:t>
             </w:r>
             <w:r>
               <w:rPr>
@@ -1059,17 +1238,7 @@
                 <w:szCs w:val="20"/>
                 <w:lang w:eastAsia="pt-BR"/>
               </w:rPr>
-              <w:t xml:space="preserve">OBJETO </w:t>
-            </w:r>
-            <w:r>
-              <w:rPr>
-                <w:rFonts w:ascii="Calibri" w:eastAsia="Times New Roman" w:hAnsi="Calibri" w:cs="Times New Roman"/>
-                <w:color w:val="000000"/>
-                <w:sz w:val="20"/>
-                <w:szCs w:val="20"/>
-                <w:lang w:eastAsia="pt-BR"/>
-              </w:rPr>
-              <w:t xml:space="preserve">DA CONTRATAÇÃO </w:t>
+              <w:t>OBJETO</w:t>
             </w:r>
           </w:p>
         </w:tc>
@@ -1206,7 +1375,29 @@
                 <w:szCs w:val="20"/>
                 <w:lang w:eastAsia="pt-BR"/>
               </w:rPr>
-              <w:t>PRAZO CONTRATUAL</w:t>
+              <w:t>DATA_</w:t>
+            </w:r>
+            <w:proofErr w:type="gramStart"/>
+            <w:r>
+              <w:rPr>
+                <w:rFonts w:ascii="Calibri" w:eastAsia="Times New Roman" w:hAnsi="Calibri" w:cs="Times New Roman"/>
+                <w:color w:val="000000"/>
+                <w:sz w:val="20"/>
+                <w:szCs w:val="20"/>
+                <w:lang w:eastAsia="pt-BR"/>
+              </w:rPr>
+              <w:t>INICIO</w:t>
+            </w:r>
+            <w:proofErr w:type="gramEnd"/>
+            <w:r>
+              <w:rPr>
+                <w:rFonts w:ascii="Calibri" w:eastAsia="Times New Roman" w:hAnsi="Calibri" w:cs="Times New Roman"/>
+                <w:color w:val="000000"/>
+                <w:sz w:val="20"/>
+                <w:szCs w:val="20"/>
+                <w:lang w:eastAsia="pt-BR"/>
+              </w:rPr>
+              <w:t>_VIGENCIA</w:t>
             </w:r>
           </w:p>
         </w:tc>
@@ -1233,7 +1424,7 @@
                 <w:szCs w:val="20"/>
                 <w:lang w:eastAsia="pt-BR"/>
               </w:rPr>
-              <w:t>Número</w:t>
+              <w:t>Data</w:t>
             </w:r>
           </w:p>
         </w:tc>
@@ -1261,17 +1452,7 @@
                 <w:szCs w:val="20"/>
                 <w:lang w:eastAsia="pt-BR"/>
               </w:rPr>
-              <w:t>Vigência do Co</w:t>
-            </w:r>
-            <w:r>
-              <w:rPr>
-                <w:rFonts w:ascii="Calibri" w:eastAsia="Times New Roman" w:hAnsi="Calibri" w:cs="Times New Roman"/>
-                <w:color w:val="000000"/>
-                <w:sz w:val="20"/>
-                <w:szCs w:val="20"/>
-                <w:lang w:eastAsia="pt-BR"/>
-              </w:rPr>
-              <w:t>ntrato</w:t>
+              <w:t>Data, no formato YYYYMMDD, de início da vigência do contrato</w:t>
             </w:r>
             <w:r>
               <w:rPr>
@@ -1292,6 +1473,121 @@
                 <w:lang w:eastAsia="pt-BR"/>
               </w:rPr>
               <w:br/>
+            </w:r>
+          </w:p>
+        </w:tc>
+      </w:tr>
+      <w:tr>
+        <w:trPr>
+          <w:trHeight w:val="506"/>
+        </w:trPr>
+        <w:tc>
+          <w:tcPr>
+            <w:tcW w:w="783" w:type="dxa"/>
+            <w:vAlign w:val="center"/>
+          </w:tcPr>
+          <w:p>
+            <w:pPr>
+              <w:jc w:val="center"/>
+              <w:rPr>
+                <w:rFonts w:ascii="Calibri" w:eastAsia="Times New Roman" w:hAnsi="Calibri" w:cs="Times New Roman"/>
+                <w:color w:val="000000"/>
+                <w:sz w:val="20"/>
+                <w:szCs w:val="20"/>
+                <w:lang w:eastAsia="pt-BR"/>
+              </w:rPr>
+            </w:pPr>
+            <w:r>
+              <w:rPr>
+                <w:rFonts w:ascii="Calibri" w:eastAsia="Times New Roman" w:hAnsi="Calibri" w:cs="Times New Roman"/>
+                <w:color w:val="000000"/>
+                <w:sz w:val="20"/>
+                <w:szCs w:val="20"/>
+                <w:lang w:eastAsia="pt-BR"/>
+              </w:rPr>
+              <w:t>8.</w:t>
+            </w:r>
+          </w:p>
+        </w:tc>
+        <w:tc>
+          <w:tcPr>
+            <w:tcW w:w="2614" w:type="dxa"/>
+            <w:noWrap/>
+            <w:vAlign w:val="center"/>
+          </w:tcPr>
+          <w:p>
+            <w:pPr>
+              <w:rPr>
+                <w:rFonts w:ascii="Calibri" w:eastAsia="Times New Roman" w:hAnsi="Calibri" w:cs="Times New Roman"/>
+                <w:color w:val="000000"/>
+                <w:sz w:val="20"/>
+                <w:szCs w:val="20"/>
+                <w:lang w:eastAsia="pt-BR"/>
+              </w:rPr>
+            </w:pPr>
+            <w:r>
+              <w:rPr>
+                <w:rFonts w:ascii="Calibri" w:eastAsia="Times New Roman" w:hAnsi="Calibri" w:cs="Times New Roman"/>
+                <w:color w:val="000000"/>
+                <w:sz w:val="20"/>
+                <w:szCs w:val="20"/>
+                <w:lang w:eastAsia="pt-BR"/>
+              </w:rPr>
+              <w:t>DATA_FIM_VIGENCIA</w:t>
+            </w:r>
+          </w:p>
+        </w:tc>
+        <w:tc>
+          <w:tcPr>
+            <w:tcW w:w="993" w:type="dxa"/>
+            <w:vAlign w:val="center"/>
+          </w:tcPr>
+          <w:p>
+            <w:pPr>
+              <w:rPr>
+                <w:rFonts w:ascii="Calibri" w:eastAsia="Times New Roman" w:hAnsi="Calibri" w:cs="Times New Roman"/>
+                <w:color w:val="000000"/>
+                <w:sz w:val="20"/>
+                <w:szCs w:val="20"/>
+                <w:lang w:eastAsia="pt-BR"/>
+              </w:rPr>
+            </w:pPr>
+            <w:r>
+              <w:rPr>
+                <w:rFonts w:ascii="Calibri" w:eastAsia="Times New Roman" w:hAnsi="Calibri" w:cs="Times New Roman"/>
+                <w:color w:val="000000"/>
+                <w:sz w:val="20"/>
+                <w:szCs w:val="20"/>
+                <w:lang w:eastAsia="pt-BR"/>
+              </w:rPr>
+              <w:t>Data</w:t>
+            </w:r>
+          </w:p>
+        </w:tc>
+        <w:tc>
+          <w:tcPr>
+            <w:tcW w:w="4110" w:type="dxa"/>
+            <w:vAlign w:val="center"/>
+          </w:tcPr>
+          <w:p>
+            <w:pPr>
+              <w:rPr>
+                <w:rFonts w:ascii="Calibri" w:eastAsia="Times New Roman" w:hAnsi="Calibri" w:cs="Times New Roman"/>
+                <w:color w:val="000000"/>
+                <w:sz w:val="20"/>
+                <w:szCs w:val="20"/>
+                <w:lang w:eastAsia="pt-BR"/>
+              </w:rPr>
+            </w:pPr>
+            <w:r>
+              <w:rPr>
+                <w:rFonts w:ascii="Calibri" w:eastAsia="Times New Roman" w:hAnsi="Calibri" w:cs="Times New Roman"/>
+                <w:color w:val="000000"/>
+                <w:sz w:val="20"/>
+                <w:szCs w:val="20"/>
+                <w:lang w:eastAsia="pt-BR"/>
+              </w:rPr>
+              <w:t>Data, no formato YYYYMMDD, de encerramento da vigência do contrato</w:t>
             </w:r>
           </w:p>
         </w:tc>
@@ -1324,7 +1620,17 @@
                 <w:szCs w:val="20"/>
                 <w:lang w:eastAsia="pt-BR"/>
               </w:rPr>
-              <w:t>8.</w:t>
+              <w:t>9</w:t>
+            </w:r>
+            <w:r>
+              <w:rPr>
+                <w:rFonts w:ascii="Calibri" w:eastAsia="Times New Roman" w:hAnsi="Calibri" w:cs="Times New Roman"/>
+                <w:color w:val="000000"/>
+                <w:sz w:val="20"/>
+                <w:szCs w:val="20"/>
+                <w:lang w:eastAsia="pt-BR"/>
+              </w:rPr>
+              <w:t>.</w:t>
             </w:r>
           </w:p>
         </w:tc>
@@ -1353,7 +1659,7 @@
                 <w:szCs w:val="20"/>
                 <w:lang w:eastAsia="pt-BR"/>
               </w:rPr>
-              <w:t>VALOR TOTAL DO CONTRATO</w:t>
+              <w:t>VALOR</w:t>
             </w:r>
           </w:p>
         </w:tc>
@@ -1418,7 +1724,27 @@
                 <w:szCs w:val="20"/>
                 <w:lang w:eastAsia="pt-BR"/>
               </w:rPr>
-              <w:t xml:space="preserve">total do contrato </w:t>
+              <w:t xml:space="preserve">total </w:t>
+            </w:r>
+            <w:r>
+              <w:rPr>
+                <w:rFonts w:ascii="Calibri" w:eastAsia="Times New Roman" w:hAnsi="Calibri" w:cs="Times New Roman"/>
+                <w:color w:val="000000"/>
+                <w:sz w:val="20"/>
+                <w:szCs w:val="20"/>
+                <w:lang w:eastAsia="pt-BR"/>
+              </w:rPr>
+              <w:t xml:space="preserve">homologado </w:t>
+            </w:r>
+            <w:r>
+              <w:rPr>
+                <w:rFonts w:ascii="Calibri" w:eastAsia="Times New Roman" w:hAnsi="Calibri" w:cs="Times New Roman"/>
+                <w:color w:val="000000"/>
+                <w:sz w:val="20"/>
+                <w:szCs w:val="20"/>
+                <w:lang w:eastAsia="pt-BR"/>
+              </w:rPr>
+              <w:t xml:space="preserve">do contrato </w:t>
             </w:r>
           </w:p>
         </w:tc>
@@ -1451,7 +1777,7 @@
                 <w:szCs w:val="20"/>
                 <w:lang w:eastAsia="pt-BR"/>
               </w:rPr>
-              <w:t>9.</w:t>
+              <w:t>10.</w:t>
             </w:r>
           </w:p>
         </w:tc>
@@ -1480,7 +1806,27 @@
                 <w:szCs w:val="20"/>
                 <w:lang w:eastAsia="pt-BR"/>
               </w:rPr>
-              <w:t>PROCESSO SEI</w:t>
+              <w:t>PROCESSO</w:t>
+            </w:r>
+            <w:r>
+              <w:rPr>
+                <w:rFonts w:ascii="Calibri" w:eastAsia="Times New Roman" w:hAnsi="Calibri" w:cs="Times New Roman"/>
+                <w:color w:val="000000"/>
+                <w:sz w:val="20"/>
+                <w:szCs w:val="20"/>
+                <w:lang w:eastAsia="pt-BR"/>
+              </w:rPr>
+              <w:t>_</w:t>
+            </w:r>
+            <w:r>
+              <w:rPr>
+                <w:rFonts w:ascii="Calibri" w:eastAsia="Times New Roman" w:hAnsi="Calibri" w:cs="Times New Roman"/>
+                <w:color w:val="000000"/>
+                <w:sz w:val="20"/>
+                <w:szCs w:val="20"/>
+                <w:lang w:eastAsia="pt-BR"/>
+              </w:rPr>
+              <w:t>SEI</w:t>
             </w:r>
           </w:p>
         </w:tc>
@@ -1507,7 +1853,7 @@
                 <w:szCs w:val="20"/>
                 <w:lang w:eastAsia="pt-BR"/>
               </w:rPr>
-              <w:t>Número</w:t>
+              <w:t>Texto</w:t>
             </w:r>
           </w:p>
         </w:tc>
@@ -1578,7 +1924,7 @@
                 <w:szCs w:val="20"/>
                 <w:lang w:eastAsia="pt-BR"/>
               </w:rPr>
-              <w:t>10.</w:t>
+              <w:t>11.</w:t>
             </w:r>
           </w:p>
         </w:tc>
@@ -1606,7 +1952,27 @@
                 <w:szCs w:val="20"/>
                 <w:lang w:eastAsia="pt-BR"/>
               </w:rPr>
-              <w:t>NÚMERO DO CONTRATO</w:t>
+              <w:t>PROCESSO</w:t>
+            </w:r>
+            <w:r>
+              <w:rPr>
+                <w:rFonts w:ascii="Calibri" w:eastAsia="Times New Roman" w:hAnsi="Calibri" w:cs="Times New Roman"/>
+                <w:color w:val="000000"/>
+                <w:sz w:val="20"/>
+                <w:szCs w:val="20"/>
+                <w:lang w:eastAsia="pt-BR"/>
+              </w:rPr>
+              <w:t>_</w:t>
+            </w:r>
+            <w:r>
+              <w:rPr>
+                <w:rFonts w:ascii="Calibri" w:eastAsia="Times New Roman" w:hAnsi="Calibri" w:cs="Times New Roman"/>
+                <w:color w:val="000000"/>
+                <w:sz w:val="20"/>
+                <w:szCs w:val="20"/>
+                <w:lang w:eastAsia="pt-BR"/>
+              </w:rPr>
+              <w:t>COMPRA</w:t>
             </w:r>
           </w:p>
         </w:tc>
@@ -1633,7 +1999,7 @@
                 <w:szCs w:val="20"/>
                 <w:lang w:eastAsia="pt-BR"/>
               </w:rPr>
-              <w:t>Número</w:t>
+              <w:t>Texto</w:t>
             </w:r>
           </w:p>
         </w:tc>
@@ -1660,7 +2026,7 @@
                 <w:szCs w:val="20"/>
                 <w:lang w:eastAsia="pt-BR"/>
               </w:rPr>
-              <w:t>Número do contrato</w:t>
+              <w:t>Número identificador do processo de compras no Portal de Compras</w:t>
             </w:r>
           </w:p>
         </w:tc>
@@ -1693,10 +2059,18 @@
                 <w:szCs w:val="20"/>
                 <w:lang w:eastAsia="pt-BR"/>
               </w:rPr>
-              <w:t>11.</w:t>
-            </w:r>
-            <w:bookmarkStart w:id="0" w:name="_GoBack"/>
-            <w:bookmarkEnd w:id="0"/>
+              <w:t>12</w:t>
+            </w:r>
+            <w:r>
+              <w:rPr>
+                <w:rFonts w:ascii="Calibri" w:eastAsia="Times New Roman" w:hAnsi="Calibri" w:cs="Times New Roman"/>
+                <w:color w:val="000000"/>
+                <w:sz w:val="20"/>
+                <w:szCs w:val="20"/>
+                <w:lang w:eastAsia="pt-BR"/>
+              </w:rPr>
+              <w:t>.</w:t>
+            </w:r>
           </w:p>
         </w:tc>
         <w:tc>
@@ -1715,15 +2089,57 @@
                 <w:lang w:eastAsia="pt-BR"/>
               </w:rPr>
             </w:pPr>
-            <w:r>
-              <w:rPr>
-                <w:rFonts w:ascii="Calibri" w:eastAsia="Times New Roman" w:hAnsi="Calibri" w:cs="Times New Roman"/>
-                <w:color w:val="000000"/>
-                <w:sz w:val="20"/>
-                <w:szCs w:val="20"/>
-                <w:lang w:eastAsia="pt-BR"/>
-              </w:rPr>
-              <w:t xml:space="preserve">PROCESSO DE CONTRATAÇÃO/AQUISIÇÃO </w:t>
+            <w:proofErr w:type="gramStart"/>
+            <w:r>
+              <w:rPr>
+                <w:rFonts w:ascii="Calibri" w:eastAsia="Times New Roman" w:hAnsi="Calibri" w:cs="Times New Roman"/>
+                <w:color w:val="000000"/>
+                <w:sz w:val="20"/>
+                <w:szCs w:val="20"/>
+                <w:lang w:eastAsia="pt-BR"/>
+              </w:rPr>
+              <w:t>N</w:t>
+            </w:r>
+            <w:r>
+              <w:rPr>
+                <w:rFonts w:ascii="Calibri" w:eastAsia="Times New Roman" w:hAnsi="Calibri" w:cs="Times New Roman"/>
+                <w:color w:val="000000"/>
+                <w:sz w:val="20"/>
+                <w:szCs w:val="20"/>
+                <w:lang w:eastAsia="pt-BR"/>
+              </w:rPr>
+              <w:t>U</w:t>
+            </w:r>
+            <w:r>
+              <w:rPr>
+                <w:rFonts w:ascii="Calibri" w:eastAsia="Times New Roman" w:hAnsi="Calibri" w:cs="Times New Roman"/>
+                <w:color w:val="000000"/>
+                <w:sz w:val="20"/>
+                <w:szCs w:val="20"/>
+                <w:lang w:eastAsia="pt-BR"/>
+              </w:rPr>
+              <w:t>MERO</w:t>
+            </w:r>
+            <w:proofErr w:type="gramEnd"/>
+            <w:r>
+              <w:rPr>
+                <w:rFonts w:ascii="Calibri" w:eastAsia="Times New Roman" w:hAnsi="Calibri" w:cs="Times New Roman"/>
+                <w:color w:val="000000"/>
+                <w:sz w:val="20"/>
+                <w:szCs w:val="20"/>
+                <w:lang w:eastAsia="pt-BR"/>
+              </w:rPr>
+              <w:t>_</w:t>
+            </w:r>
+            <w:r>
+              <w:rPr>
+                <w:rFonts w:ascii="Calibri" w:eastAsia="Times New Roman" w:hAnsi="Calibri" w:cs="Times New Roman"/>
+                <w:color w:val="000000"/>
+                <w:sz w:val="20"/>
+                <w:szCs w:val="20"/>
+                <w:lang w:eastAsia="pt-BR"/>
+              </w:rPr>
+              <w:t>SIAFI</w:t>
             </w:r>
           </w:p>
         </w:tc>
@@ -1742,6 +2158,16 @@
                 <w:lang w:eastAsia="pt-BR"/>
               </w:rPr>
             </w:pPr>
+            <w:r>
+              <w:rPr>
+                <w:rFonts w:ascii="Calibri" w:eastAsia="Times New Roman" w:hAnsi="Calibri" w:cs="Times New Roman"/>
+                <w:color w:val="000000"/>
+                <w:sz w:val="20"/>
+                <w:szCs w:val="20"/>
+                <w:lang w:eastAsia="pt-BR"/>
+              </w:rPr>
+              <w:t>Número</w:t>
+            </w:r>
           </w:p>
         </w:tc>
         <w:tc>
@@ -1767,6 +2193,151 @@
                 <w:szCs w:val="20"/>
                 <w:lang w:eastAsia="pt-BR"/>
               </w:rPr>
+              <w:t>Número do contrato</w:t>
+            </w:r>
+            <w:r>
+              <w:rPr>
+                <w:rFonts w:ascii="Calibri" w:eastAsia="Times New Roman" w:hAnsi="Calibri" w:cs="Times New Roman"/>
+                <w:color w:val="000000"/>
+                <w:sz w:val="20"/>
+                <w:szCs w:val="20"/>
+                <w:lang w:eastAsia="pt-BR"/>
+              </w:rPr>
+              <w:t xml:space="preserve"> no </w:t>
+            </w:r>
+            <w:r>
+              <w:rPr>
+                <w:rFonts w:ascii="Calibri" w:eastAsia="Times New Roman" w:hAnsi="Calibri" w:cs="Times New Roman"/>
+                <w:color w:val="000000"/>
+                <w:sz w:val="20"/>
+                <w:szCs w:val="20"/>
+                <w:lang w:eastAsia="pt-BR"/>
+              </w:rPr>
+              <w:t>Sistema Integrado de Administração Financeira de Minas Gerais (SIAFI-MG)</w:t>
+            </w:r>
+          </w:p>
+        </w:tc>
+      </w:tr>
+      <w:tr>
+        <w:trPr>
+          <w:trHeight w:val="510"/>
+        </w:trPr>
+        <w:tc>
+          <w:tcPr>
+            <w:tcW w:w="783" w:type="dxa"/>
+            <w:vAlign w:val="center"/>
+          </w:tcPr>
+          <w:p>
+            <w:pPr>
+              <w:jc w:val="center"/>
+              <w:rPr>
+                <w:rFonts w:ascii="Calibri" w:eastAsia="Times New Roman" w:hAnsi="Calibri" w:cs="Times New Roman"/>
+                <w:color w:val="000000"/>
+                <w:sz w:val="20"/>
+                <w:szCs w:val="20"/>
+                <w:lang w:eastAsia="pt-BR"/>
+              </w:rPr>
+            </w:pPr>
+            <w:r>
+              <w:rPr>
+                <w:rFonts w:ascii="Calibri" w:eastAsia="Times New Roman" w:hAnsi="Calibri" w:cs="Times New Roman"/>
+                <w:color w:val="000000"/>
+                <w:sz w:val="20"/>
+                <w:szCs w:val="20"/>
+                <w:lang w:eastAsia="pt-BR"/>
+              </w:rPr>
+              <w:t>13</w:t>
+            </w:r>
+            <w:r>
+              <w:rPr>
+                <w:rFonts w:ascii="Calibri" w:eastAsia="Times New Roman" w:hAnsi="Calibri" w:cs="Times New Roman"/>
+                <w:color w:val="000000"/>
+                <w:sz w:val="20"/>
+                <w:szCs w:val="20"/>
+                <w:lang w:eastAsia="pt-BR"/>
+              </w:rPr>
+              <w:t>.</w:t>
+            </w:r>
+          </w:p>
+        </w:tc>
+        <w:tc>
+          <w:tcPr>
+            <w:tcW w:w="2614" w:type="dxa"/>
+            <w:noWrap/>
+            <w:vAlign w:val="center"/>
+          </w:tcPr>
+          <w:p>
+            <w:pPr>
+              <w:rPr>
+                <w:rFonts w:ascii="Calibri" w:eastAsia="Times New Roman" w:hAnsi="Calibri" w:cs="Times New Roman"/>
+                <w:color w:val="000000"/>
+                <w:sz w:val="20"/>
+                <w:szCs w:val="20"/>
+                <w:lang w:eastAsia="pt-BR"/>
+              </w:rPr>
+            </w:pPr>
+            <w:r>
+              <w:rPr>
+                <w:rFonts w:ascii="Calibri" w:eastAsia="Times New Roman" w:hAnsi="Calibri" w:cs="Times New Roman"/>
+                <w:color w:val="000000"/>
+                <w:sz w:val="20"/>
+                <w:szCs w:val="20"/>
+                <w:lang w:eastAsia="pt-BR"/>
+              </w:rPr>
+              <w:t>INTEGRA_CONTRATO</w:t>
+            </w:r>
+          </w:p>
+        </w:tc>
+        <w:tc>
+          <w:tcPr>
+            <w:tcW w:w="993" w:type="dxa"/>
+            <w:vAlign w:val="center"/>
+          </w:tcPr>
+          <w:p>
+            <w:pPr>
+              <w:rPr>
+                <w:rFonts w:ascii="Calibri" w:eastAsia="Times New Roman" w:hAnsi="Calibri" w:cs="Times New Roman"/>
+                <w:color w:val="000000"/>
+                <w:sz w:val="20"/>
+                <w:szCs w:val="20"/>
+                <w:lang w:eastAsia="pt-BR"/>
+              </w:rPr>
+            </w:pPr>
+            <w:r>
+              <w:rPr>
+                <w:rFonts w:ascii="Calibri" w:eastAsia="Times New Roman" w:hAnsi="Calibri" w:cs="Times New Roman"/>
+                <w:color w:val="000000"/>
+                <w:sz w:val="20"/>
+                <w:szCs w:val="20"/>
+                <w:lang w:eastAsia="pt-BR"/>
+              </w:rPr>
+              <w:t>URL</w:t>
+            </w:r>
+          </w:p>
+        </w:tc>
+        <w:tc>
+          <w:tcPr>
+            <w:tcW w:w="4110" w:type="dxa"/>
+            <w:vAlign w:val="center"/>
+          </w:tcPr>
+          <w:p>
+            <w:pPr>
+              <w:rPr>
+                <w:rFonts w:ascii="Calibri" w:eastAsia="Times New Roman" w:hAnsi="Calibri" w:cs="Times New Roman"/>
+                <w:color w:val="000000"/>
+                <w:sz w:val="20"/>
+                <w:szCs w:val="20"/>
+                <w:lang w:eastAsia="pt-BR"/>
+              </w:rPr>
+            </w:pPr>
+            <w:r>
+              <w:rPr>
+                <w:rFonts w:ascii="Calibri" w:eastAsia="Times New Roman" w:hAnsi="Calibri" w:cs="Times New Roman"/>
+                <w:color w:val="000000"/>
+                <w:sz w:val="20"/>
+                <w:szCs w:val="20"/>
+                <w:lang w:eastAsia="pt-BR"/>
+              </w:rPr>
               <w:t>L</w:t>
             </w:r>
             <w:r>
@@ -1787,17 +2358,17 @@
                 <w:szCs w:val="20"/>
                 <w:lang w:eastAsia="pt-BR"/>
               </w:rPr>
-              <w:t xml:space="preserve">ntegra do termo de </w:t>
-            </w:r>
-            <w:r>
-              <w:rPr>
-                <w:rFonts w:ascii="Calibri" w:eastAsia="Times New Roman" w:hAnsi="Calibri" w:cs="Times New Roman"/>
-                <w:color w:val="000000"/>
-                <w:sz w:val="20"/>
-                <w:szCs w:val="20"/>
-                <w:lang w:eastAsia="pt-BR"/>
-              </w:rPr>
-              <w:t xml:space="preserve">contratação ou aquisição. </w:t>
+              <w:t>ntegra do termo d</w:t>
+            </w:r>
+            <w:r>
+              <w:rPr>
+                <w:rFonts w:ascii="Calibri" w:eastAsia="Times New Roman" w:hAnsi="Calibri" w:cs="Times New Roman"/>
+                <w:color w:val="000000"/>
+                <w:sz w:val="20"/>
+                <w:szCs w:val="20"/>
+                <w:lang w:eastAsia="pt-BR"/>
+              </w:rPr>
+              <w:t>o contrato celebrado e seus eventuais termos aditivos ou modificativos</w:t>
             </w:r>
           </w:p>
           <w:p>
@@ -1826,7 +2397,7 @@
 </file>
 
 <file path=word/styles.xml><?xml version="1.0" encoding="utf-8"?>
-<w:styles xmlns:mc="http://schemas.openxmlformats.org/markup-compatibility/2006" xmlns:r="http://schemas.openxmlformats.org/officeDocument/2006/relationships" xmlns:w="http://schemas.openxmlformats.org/wordprocessingml/2006/main" xmlns:w14="http://schemas.microsoft.com/office/word/2010/wordml" xmlns:w15="http://schemas.microsoft.com/office/word/2012/wordml" xmlns:w16se="http://schemas.microsoft.com/office/word/2015/wordml/symex" mc:Ignorable="w14 w15 w16se">
+<w:styles xmlns:mc="http://schemas.openxmlformats.org/markup-compatibility/2006" xmlns:r="http://schemas.openxmlformats.org/officeDocument/2006/relationships" xmlns:w="http://schemas.openxmlformats.org/wordprocessingml/2006/main" xmlns:w14="http://schemas.microsoft.com/office/word/2010/wordml" xmlns:w15="http://schemas.microsoft.com/office/word/2012/wordml" xmlns:w16cid="http://schemas.microsoft.com/office/word/2016/wordml/cid" xmlns:w16se="http://schemas.microsoft.com/office/word/2015/wordml/symex" mc:Ignorable="w14 w15 w16se w16cid">
   <w:docDefaults>
     <w:rPrDefault>
       <w:rPr>
@@ -1842,7 +2413,7 @@
       </w:pPr>
     </w:pPrDefault>
   </w:docDefaults>
-  <w:latentStyles w:defLockedState="0" w:defUIPriority="99" w:defSemiHidden="0" w:defUnhideWhenUsed="0" w:defQFormat="0" w:count="371">
+  <w:latentStyles w:defLockedState="0" w:defUIPriority="99" w:defSemiHidden="0" w:defUnhideWhenUsed="0" w:defQFormat="0" w:count="376">
     <w:lsdException w:name="Normal" w:uiPriority="0" w:qFormat="1"/>
     <w:lsdException w:name="heading 1" w:uiPriority="9" w:qFormat="1"/>
     <w:lsdException w:name="heading 2" w:semiHidden="1" w:uiPriority="9" w:unhideWhenUsed="1" w:qFormat="1"/>
@@ -2214,19 +2785,24 @@
     <w:lsdException w:name="List Table 5 Dark Accent 6" w:uiPriority="50"/>
     <w:lsdException w:name="List Table 6 Colorful Accent 6" w:uiPriority="51"/>
     <w:lsdException w:name="List Table 7 Colorful Accent 6" w:uiPriority="52"/>
+    <w:lsdException w:name="Mention" w:semiHidden="1" w:unhideWhenUsed="1"/>
+    <w:lsdException w:name="Smart Hyperlink" w:semiHidden="1" w:unhideWhenUsed="1"/>
+    <w:lsdException w:name="Hashtag" w:semiHidden="1" w:unhideWhenUsed="1"/>
+    <w:lsdException w:name="Unresolved Mention" w:semiHidden="1" w:unhideWhenUsed="1"/>
+    <w:lsdException w:name="Smart Link" w:semiHidden="1" w:unhideWhenUsed="1"/>
   </w:latentStyles>
   <w:style w:type="paragraph" w:default="1" w:styleId="Normal">
     <w:name w:val="Normal"/>
     <w:qFormat/>
     <w:rsid w:val="00F3040D"/>
   </w:style>
-  <w:style w:type="character" w:default="1" w:styleId="Fontepargpadro">
+  <w:style w:type="character" w:default="1" w:styleId="DefaultParagraphFont">
     <w:name w:val="Default Paragraph Font"/>
     <w:uiPriority w:val="1"/>
     <w:semiHidden/>
     <w:unhideWhenUsed/>
   </w:style>
-  <w:style w:type="table" w:default="1" w:styleId="Tabelanormal">
+  <w:style w:type="table" w:default="1" w:styleId="TableNormal">
     <w:name w:val="Normal Table"/>
     <w:uiPriority w:val="99"/>
     <w:semiHidden/>
@@ -2241,15 +2817,15 @@
       </w:tblCellMar>
     </w:tblPr>
   </w:style>
-  <w:style w:type="numbering" w:default="1" w:styleId="Semlista">
+  <w:style w:type="numbering" w:default="1" w:styleId="NoList">
     <w:name w:val="No List"/>
     <w:uiPriority w:val="99"/>
     <w:semiHidden/>
     <w:unhideWhenUsed/>
   </w:style>
-  <w:style w:type="table" w:styleId="Tabelacomgrade">
+  <w:style w:type="table" w:styleId="TableGrid">
     <w:name w:val="Table Grid"/>
-    <w:basedOn w:val="Tabelanormal"/>
+    <w:basedOn w:val="TableNormal"/>
     <w:uiPriority w:val="39"/>
     <w:rsid w:val="00F3040D"/>
     <w:pPr>
@@ -2265,6 +2841,36 @@
         <w:insideV w:val="single" w:sz="4" w:space="0" w:color="auto"/>
       </w:tblBorders>
     </w:tblPr>
+  </w:style>
+  <w:style w:type="paragraph" w:styleId="BalloonText">
+    <w:name w:val="Balloon Text"/>
+    <w:basedOn w:val="Normal"/>
+    <w:link w:val="BalloonTextChar"/>
+    <w:uiPriority w:val="99"/>
+    <w:semiHidden/>
+    <w:unhideWhenUsed/>
+    <w:rsid w:val="00915DA8"/>
+    <w:pPr>
+      <w:spacing w:after="0" w:line="240" w:lineRule="auto"/>
+    </w:pPr>
+    <w:rPr>
+      <w:rFonts w:ascii="Times New Roman" w:hAnsi="Times New Roman" w:cs="Times New Roman"/>
+      <w:sz w:val="18"/>
+      <w:szCs w:val="18"/>
+    </w:rPr>
+  </w:style>
+  <w:style w:type="character" w:customStyle="1" w:styleId="BalloonTextChar">
+    <w:name w:val="Balloon Text Char"/>
+    <w:basedOn w:val="DefaultParagraphFont"/>
+    <w:link w:val="BalloonText"/>
+    <w:uiPriority w:val="99"/>
+    <w:semiHidden/>
+    <w:rsid w:val="00915DA8"/>
+    <w:rPr>
+      <w:rFonts w:ascii="Times New Roman" w:hAnsi="Times New Roman" w:cs="Times New Roman"/>
+      <w:sz w:val="18"/>
+      <w:szCs w:val="18"/>
+    </w:rPr>
   </w:style>
 </w:styles>
 </file>

</xml_diff>